<commit_message>
Added txt files to val_label
</commit_message>
<xml_diff>
--- a/milestone3/Final paper.docx
+++ b/milestone3/Final paper.docx
@@ -93,14 +93,14 @@
           <w:rStyle w:val="Email"/>
           <w:color w:val="000000" w:themeColor="text1"/>
         </w:rPr>
-        <w:t>FirstName Surname</w:t>
+        <w:t xml:space="preserve">FirstName Surname </w:t>
       </w:r>
       <w:r>
         <w:rPr>
           <w:rStyle w:val="Email"/>
           <w:color w:val="000000" w:themeColor="text1"/>
         </w:rPr>
-        <w:t xml:space="preserve"> </w:t>
+        <w:tab/>
       </w:r>
       <w:r>
         <w:rPr>
@@ -108,21 +108,7 @@
           <w:color w:val="000000" w:themeColor="text1"/>
         </w:rPr>
         <w:tab/>
-      </w:r>
-      <w:r>
-        <w:rPr>
-          <w:rStyle w:val="Email"/>
-          <w:color w:val="000000" w:themeColor="text1"/>
-        </w:rPr>
-        <w:tab/>
-        <w:t xml:space="preserve">     </w:t>
-      </w:r>
-      <w:r>
-        <w:rPr>
-          <w:rStyle w:val="Email"/>
-          <w:color w:val="000000" w:themeColor="text1"/>
-        </w:rPr>
-        <w:t>FirstName Surname</w:t>
+        <w:t xml:space="preserve">     FirstName Surname</w:t>
       </w:r>
     </w:p>
     <w:p>
@@ -168,14 +154,7 @@
           <w:color w:val="000000" w:themeColor="text1"/>
         </w:rPr>
         <w:tab/>
-        <w:t xml:space="preserve">                    </w:t>
-      </w:r>
-      <w:r>
-        <w:rPr>
-          <w:rStyle w:val="Emphasis"/>
-          <w:color w:val="000000" w:themeColor="text1"/>
-        </w:rPr>
-        <w:t>Department Name</w:t>
+        <w:t xml:space="preserve">                    Department Name</w:t>
       </w:r>
     </w:p>
     <w:p>
@@ -204,34 +183,7 @@
           <w14:ligatures w14:val="standard"/>
         </w:rPr>
         <w:tab/>
-        <w:t xml:space="preserve">             </w:t>
-      </w:r>
-      <w:r>
-        <w:rPr>
-          <w:rStyle w:val="OrgName"/>
-          <w:color w:val="000000" w:themeColor="text1"/>
-          <w:sz w:val="20"/>
-          <w14:ligatures w14:val="standard"/>
-        </w:rPr>
-        <w:t>Institution/University Name</w:t>
-      </w:r>
-      <w:r>
-        <w:rPr>
-          <w:rStyle w:val="OrgName"/>
-          <w:color w:val="000000" w:themeColor="text1"/>
-          <w:sz w:val="20"/>
-          <w14:ligatures w14:val="standard"/>
-        </w:rPr>
-        <w:t xml:space="preserve">                      </w:t>
-      </w:r>
-      <w:r>
-        <w:rPr>
-          <w:rStyle w:val="OrgName"/>
-          <w:color w:val="000000" w:themeColor="text1"/>
-          <w:sz w:val="20"/>
-          <w14:ligatures w14:val="standard"/>
-        </w:rPr>
-        <w:t>Institution/University Name</w:t>
+        <w:t xml:space="preserve">             Institution/University Name                      Institution/University Name</w:t>
       </w:r>
     </w:p>
     <w:p>
@@ -419,14 +371,6 @@
           <w14:ligatures w14:val="standard"/>
         </w:rPr>
         <w:tab/>
-      </w:r>
-      <w:r>
-        <w:rPr>
-          <w:rStyle w:val="Email"/>
-          <w:color w:val="000000" w:themeColor="text1"/>
-          <w:sz w:val="20"/>
-          <w14:ligatures w14:val="standard"/>
-        </w:rPr>
         <w:t xml:space="preserve">               </w:t>
       </w:r>
       <w:hyperlink r:id="rId8" w:history="1">
@@ -457,27 +401,8 @@
           <w14:ligatures w14:val="standard"/>
         </w:rPr>
         <w:tab/>
-      </w:r>
-      <w:r>
-        <w:rPr>
-          <w:rStyle w:val="Email"/>
-          <w:color w:val="000000" w:themeColor="text1"/>
-          <w:sz w:val="20"/>
-          <w14:ligatures w14:val="standard"/>
-        </w:rPr>
         <w:t xml:space="preserve">    </w:t>
       </w:r>
-      <w:hyperlink r:id="rId9" w:history="1">
-        <w:r>
-          <w:rPr>
-            <w:rStyle w:val="Hyperlink"/>
-            <w:color w:val="000000" w:themeColor="text1"/>
-            <w:sz w:val="20"/>
-            <w14:ligatures w14:val="standard"/>
-          </w:rPr>
-          <w:t>email@email.com</w:t>
-        </w:r>
-      </w:hyperlink>
     </w:p>
     <w:p>
       <w:pPr>
@@ -496,8 +421,8 @@
           <w:szCs w:val="18"/>
         </w:rPr>
         <w:sectPr>
-          <w:footerReference w:type="even" r:id="rId10"/>
-          <w:footerReference w:type="default" r:id="rId11"/>
+          <w:footerReference w:type="even" r:id="rId9"/>
+          <w:footerReference w:type="default" r:id="rId10"/>
           <w:pgSz w:w="12240" w:h="15840"/>
           <w:pgMar w:top="1440" w:right="1440" w:bottom="1440" w:left="1440" w:header="720" w:footer="720" w:gutter="0"/>
           <w:cols w:space="720"/>
@@ -1619,7 +1544,6 @@
         </w:rPr>
         <w:t xml:space="preserve"> </w:t>
       </w:r>
-      <w:proofErr w:type="spellStart"/>
       <w:r>
         <w:rPr>
           <w:rFonts w:ascii="Times New Roman" w:eastAsia="Times New Roman" w:hAnsi="Times New Roman" w:cs="Times New Roman"/>
@@ -1629,9 +1553,8 @@
           <w:sz w:val="18"/>
           <w:szCs w:val="18"/>
         </w:rPr>
-        <w:t>DataProcessing</w:t>
-      </w:r>
-      <w:proofErr w:type="spellEnd"/>
+        <w:t>Data Processing</w:t>
+      </w:r>
       <w:r>
         <w:rPr>
           <w:rFonts w:ascii="Times New Roman" w:eastAsia="Times New Roman" w:hAnsi="Times New Roman" w:cs="Times New Roman"/>
@@ -1856,7 +1779,7 @@
                     <pic:cNvPicPr/>
                   </pic:nvPicPr>
                   <pic:blipFill>
-                    <a:blip r:embed="rId12"/>
+                    <a:blip r:embed="rId11"/>
                     <a:stretch>
                       <a:fillRect/>
                     </a:stretch>
@@ -2120,7 +2043,7 @@
                     <pic:cNvPicPr/>
                   </pic:nvPicPr>
                   <pic:blipFill>
-                    <a:blip r:embed="rId13"/>
+                    <a:blip r:embed="rId12"/>
                     <a:stretch>
                       <a:fillRect/>
                     </a:stretch>
@@ -2879,7 +2802,7 @@
         </w:rPr>
         <w:t xml:space="preserve">(7), 5351. </w:t>
       </w:r>
-      <w:hyperlink r:id="rId14" w:history="1">
+      <w:hyperlink r:id="rId13" w:history="1">
         <w:r>
           <w:rPr>
             <w:rStyle w:val="Hyperlink"/>
@@ -3007,7 +2930,7 @@
         </w:rPr>
         <w:t xml:space="preserve">(2), 176-190. </w:t>
       </w:r>
-      <w:hyperlink r:id="rId15" w:history="1">
+      <w:hyperlink r:id="rId14" w:history="1">
         <w:r>
           <w:rPr>
             <w:rStyle w:val="Hyperlink"/>
@@ -3562,7 +3485,7 @@
         </w:rPr>
         <w:t xml:space="preserve">Figure1 </w:t>
       </w:r>
-      <w:hyperlink r:id="rId16" w:history="1">
+      <w:hyperlink r:id="rId15" w:history="1">
         <w:r>
           <w:rPr>
             <w:rStyle w:val="Hyperlink"/>
@@ -3608,7 +3531,7 @@
         </w:rPr>
         <w:t xml:space="preserve">Figure2 </w:t>
       </w:r>
-      <w:hyperlink r:id="rId17" w:history="1">
+      <w:hyperlink r:id="rId16" w:history="1">
         <w:r>
           <w:rPr>
             <w:rStyle w:val="Hyperlink"/>
@@ -3616,9 +3539,54 @@
             <w:sz w:val="18"/>
             <w:szCs w:val="18"/>
           </w:rPr>
-          <w:t>https://www.researchgate.net/figure/Example-of-image-annotation-a-Example-of-single-tooth-localization-visualization-blue_fig1_380531104</w:t>
+          <w:t>https://www.researchgate.net/figure/Example-of-image-an</w:t>
+        </w:r>
+        <w:r>
+          <w:rPr>
+            <w:rStyle w:val="Hyperlink"/>
+            <w:rFonts w:ascii="Times New Roman" w:eastAsia="Times New Roman" w:hAnsi="Times New Roman" w:cs="Times New Roman"/>
+            <w:sz w:val="18"/>
+            <w:szCs w:val="18"/>
+          </w:rPr>
+          <w:t>n</w:t>
+        </w:r>
+        <w:r>
+          <w:rPr>
+            <w:rStyle w:val="Hyperlink"/>
+            <w:rFonts w:ascii="Times New Roman" w:eastAsia="Times New Roman" w:hAnsi="Times New Roman" w:cs="Times New Roman"/>
+            <w:sz w:val="18"/>
+            <w:szCs w:val="18"/>
+          </w:rPr>
+          <w:t>otation-a-Exampl</w:t>
+        </w:r>
+        <w:r>
+          <w:rPr>
+            <w:rStyle w:val="Hyperlink"/>
+            <w:rFonts w:ascii="Times New Roman" w:eastAsia="Times New Roman" w:hAnsi="Times New Roman" w:cs="Times New Roman"/>
+            <w:sz w:val="18"/>
+            <w:szCs w:val="18"/>
+          </w:rPr>
+          <w:t>e</w:t>
+        </w:r>
+        <w:r>
+          <w:rPr>
+            <w:rStyle w:val="Hyperlink"/>
+            <w:rFonts w:ascii="Times New Roman" w:eastAsia="Times New Roman" w:hAnsi="Times New Roman" w:cs="Times New Roman"/>
+            <w:sz w:val="18"/>
+            <w:szCs w:val="18"/>
+          </w:rPr>
+          <w:t>-of-single-tooth-localization-visualization-blue_fig1_380531104</w:t>
         </w:r>
       </w:hyperlink>
+      <w:r>
+        <w:rPr>
+          <w:rFonts w:ascii="Times New Roman" w:eastAsia="Times New Roman" w:hAnsi="Times New Roman" w:cs="Times New Roman"/>
+          <w:color w:val="1F2328"/>
+          <w:sz w:val="18"/>
+          <w:szCs w:val="18"/>
+        </w:rPr>
+        <w:t xml:space="preserve"> </w:t>
+      </w:r>
       <w:r>
         <w:rPr>
           <w:rFonts w:ascii="Times New Roman" w:eastAsia="Times New Roman" w:hAnsi="Times New Roman" w:cs="Times New Roman"/>

</xml_diff>